<commit_message>
Ver 3 Usuario MinTic
</commit_message>
<xml_diff>
--- a/Control de cambios.docx
+++ b/Control de cambios.docx
@@ -4,11 +4,7 @@
   <w:body>
     <w:p>
       <w:r>
-        <w:t>Ver 1</w:t>
-      </w:r>
-      <w:r>
-        <w:tab/>
-        <w:t>13 sep 2022 6:15pm aprox</w:t>
+        <w:t>Ahora con usuario mintic</w:t>
       </w:r>
     </w:p>
     <w:sectPr>

</xml_diff>

<commit_message>
Version 2 del clone
</commit_message>
<xml_diff>
--- a/Control de cambios.docx
+++ b/Control de cambios.docx
@@ -12,6 +12,12 @@
     <w:p>
       <w:r>
         <w:t>Cambio desde la carpeta clone</w:t>
+      </w:r>
+    </w:p>
+    <w:p/>
+    <w:p>
+      <w:r>
+        <w:t>Mas cambios desde el repositorio clone</w:t>
       </w:r>
     </w:p>
     <w:sectPr>

</xml_diff>

<commit_message>
Ver 4 Usuario MinTic
</commit_message>
<xml_diff>
--- a/Control de cambios.docx
+++ b/Control de cambios.docx
@@ -4,8 +4,13 @@
   <w:body>
     <w:p>
       <w:r>
-        <w:t>Ahora con usuario mintic</w:t>
+        <w:t xml:space="preserve">Ahora con usuario </w:t>
       </w:r>
+      <w:proofErr w:type="spellStart"/>
+      <w:r>
+        <w:t>mintic</w:t>
+      </w:r>
+      <w:proofErr w:type="spellEnd"/>
     </w:p>
     <w:p/>
     <w:p/>
@@ -14,6 +19,15 @@
         <w:t>Cambio desde la carpeta clone</w:t>
       </w:r>
     </w:p>
+    <w:p/>
+    <w:p/>
+    <w:p>
+      <w:r>
+        <w:t>Cambios desde el repositorio original</w:t>
+      </w:r>
+    </w:p>
+    <w:p/>
+    <w:p/>
     <w:sectPr>
       <w:pgSz w:w="12240" w:h="15840"/>
       <w:pgMar w:top="1440" w:right="1440" w:bottom="1440" w:left="1440" w:header="720" w:footer="720" w:gutter="0"/>

</xml_diff>